<commit_message>
added abstract and poster template
</commit_message>
<xml_diff>
--- a/docx/VirtuallyUnderInfluence.docx
+++ b/docx/VirtuallyUnderInfluence.docx
@@ -413,8 +413,18 @@
               <w:szCs w:val="40"/>
               <w:lang w:val="en-GB"/>
             </w:rPr>
-            <w:t xml:space="preserve"> Science Rapperswil</w:t>
+            <w:t xml:space="preserve"> Science </w:t>
           </w:r>
+          <w:proofErr w:type="spellStart"/>
+          <w:r>
+            <w:rPr>
+              <w:sz w:val="40"/>
+              <w:szCs w:val="40"/>
+              <w:lang w:val="en-GB"/>
+            </w:rPr>
+            <w:t>Rapperswil</w:t>
+          </w:r>
+          <w:proofErr w:type="spellEnd"/>
         </w:p>
         <w:p>
           <w:pPr>
@@ -579,7 +589,25 @@
               <w:szCs w:val="28"/>
               <w:lang w:val="en-US"/>
             </w:rPr>
-            <w:t>Konrad Höpli, Roberto Cuervo-Alvarez</w:t>
+            <w:t xml:space="preserve">Konrad Höpli, Roberto </w:t>
+          </w:r>
+          <w:proofErr w:type="spellStart"/>
+          <w:r>
+            <w:rPr>
+              <w:sz w:val="28"/>
+              <w:szCs w:val="28"/>
+              <w:lang w:val="en-US"/>
+            </w:rPr>
+            <w:t>Cuervo</w:t>
+          </w:r>
+          <w:proofErr w:type="spellEnd"/>
+          <w:r>
+            <w:rPr>
+              <w:sz w:val="28"/>
+              <w:szCs w:val="28"/>
+              <w:lang w:val="en-US"/>
+            </w:rPr>
+            <w:t>-Alvarez</w:t>
           </w:r>
         </w:p>
         <w:p>
@@ -600,12 +628,21 @@
               <w:szCs w:val="28"/>
             </w:rPr>
           </w:pPr>
+          <w:proofErr w:type="spellStart"/>
           <w:r>
             <w:rPr>
               <w:sz w:val="28"/>
               <w:szCs w:val="28"/>
             </w:rPr>
-            <w:t xml:space="preserve">Advisor: </w:t>
+            <w:t>Advisor</w:t>
+          </w:r>
+          <w:proofErr w:type="spellEnd"/>
+          <w:r>
+            <w:rPr>
+              <w:sz w:val="28"/>
+              <w:szCs w:val="28"/>
+            </w:rPr>
+            <w:t xml:space="preserve">: </w:t>
           </w:r>
           <w:r>
             <w:rPr>
@@ -627,6 +664,13 @@
               <w:szCs w:val="28"/>
             </w:rPr>
             <w:tab/>
+          </w:r>
+          <w:r>
+            <w:rPr>
+              <w:sz w:val="28"/>
+              <w:szCs w:val="28"/>
+            </w:rPr>
+            <w:t xml:space="preserve">Prof. </w:t>
           </w:r>
           <w:r>
             <w:rPr>
@@ -716,8 +760,6 @@
             </w:rPr>
             <w:t>)</w:t>
           </w:r>
-          <w:bookmarkStart w:id="0" w:name="_GoBack"/>
-          <w:bookmarkEnd w:id="0"/>
           <w:r>
             <w:rPr>
               <w:sz w:val="28"/>
@@ -727,38 +769,13 @@
           </w:r>
         </w:p>
         <w:p>
-          <w:pPr>
-            <w:rPr>
-              <w:lang w:val="en-US"/>
-            </w:rPr>
-          </w:pPr>
           <w:r>
-            <w:rPr>
-              <w:lang w:val="en-US"/>
-            </w:rPr>
             <w:br w:type="page"/>
           </w:r>
         </w:p>
+        <w:p/>
+        <w:p/>
         <w:p>
-          <w:pPr>
-            <w:rPr>
-              <w:lang w:val="en-US"/>
-            </w:rPr>
-          </w:pPr>
-        </w:p>
-        <w:p>
-          <w:pPr>
-            <w:rPr>
-              <w:lang w:val="en-US"/>
-            </w:rPr>
-          </w:pPr>
-        </w:p>
-        <w:p>
-          <w:pPr>
-            <w:rPr>
-              <w:lang w:val="en-US"/>
-            </w:rPr>
-          </w:pPr>
           <w:r>
             <w:rPr>
               <w:noProof/>
@@ -958,6 +975,7 @@
                                       <w:szCs w:val="72"/>
                                     </w:rPr>
                                   </w:pPr>
+                                  <w:proofErr w:type="spellStart"/>
                                   <w:r>
                                     <w:rPr>
                                       <w:color w:val="FFFFFF" w:themeColor="background1"/>
@@ -966,6 +984,7 @@
                                     </w:rPr>
                                     <w:t>VirtuallyUnderInfluence</w:t>
                                   </w:r>
+                                  <w:proofErr w:type="spellEnd"/>
                                 </w:p>
                               </w:txbxContent>
                             </wps:txbx>
@@ -1383,13 +1402,23 @@
                                     <w:szCs w:val="24"/>
                                   </w:rPr>
                                 </w:pPr>
+                                <w:proofErr w:type="spellStart"/>
                                 <w:r>
                                   <w:rPr>
                                     <w:color w:val="4472C4" w:themeColor="accent5"/>
                                     <w:sz w:val="24"/>
                                     <w:szCs w:val="24"/>
                                   </w:rPr>
-                                  <w:t>Autors:</w:t>
+                                  <w:t>Autors</w:t>
+                                </w:r>
+                                <w:proofErr w:type="spellEnd"/>
+                                <w:r>
+                                  <w:rPr>
+                                    <w:color w:val="4472C4" w:themeColor="accent5"/>
+                                    <w:sz w:val="24"/>
+                                    <w:szCs w:val="24"/>
+                                  </w:rPr>
+                                  <w:t>:</w:t>
                                 </w:r>
                               </w:p>
                               <w:p>
@@ -1408,7 +1437,25 @@
                                     <w:sz w:val="24"/>
                                     <w:szCs w:val="24"/>
                                   </w:rPr>
-                                  <w:t>Konrad Höpli, Roberto Cuervo-Alvarez</w:t>
+                                  <w:t xml:space="preserve">Konrad Höpli, Roberto </w:t>
+                                </w:r>
+                                <w:proofErr w:type="spellStart"/>
+                                <w:r>
+                                  <w:rPr>
+                                    <w:color w:val="4472C4" w:themeColor="accent5"/>
+                                    <w:sz w:val="24"/>
+                                    <w:szCs w:val="24"/>
+                                  </w:rPr>
+                                  <w:t>Cuervo</w:t>
+                                </w:r>
+                                <w:proofErr w:type="spellEnd"/>
+                                <w:r>
+                                  <w:rPr>
+                                    <w:color w:val="4472C4" w:themeColor="accent5"/>
+                                    <w:sz w:val="24"/>
+                                    <w:szCs w:val="24"/>
+                                  </w:rPr>
+                                  <w:t>-Alvarez</w:t>
                                 </w:r>
                               </w:p>
                               <w:p>
@@ -2391,9 +2438,6 @@
             </mc:AlternateContent>
           </w:r>
           <w:r>
-            <w:rPr>
-              <w:lang w:val="en-US"/>
-            </w:rPr>
             <w:br w:type="page"/>
           </w:r>
         </w:p>
@@ -4500,7 +4544,7 @@
           <w:lang w:val="en-US"/>
         </w:rPr>
       </w:pPr>
-      <w:bookmarkStart w:id="1" w:name="_Toc467827859"/>
+      <w:bookmarkStart w:id="0" w:name="_Toc467827859"/>
       <w:r>
         <w:rPr>
           <w:lang w:val="en-US"/>
@@ -4508,6 +4552,385 @@
         <w:lastRenderedPageBreak/>
         <w:t>Abstract</w:t>
       </w:r>
+      <w:bookmarkEnd w:id="0"/>
+    </w:p>
+    <w:p>
+      <w:pPr>
+        <w:pStyle w:val="Heading2"/>
+        <w:rPr>
+          <w:lang w:val="en-US"/>
+        </w:rPr>
+      </w:pPr>
+      <w:r>
+        <w:rPr>
+          <w:lang w:val="en-US"/>
+        </w:rPr>
+        <w:t>Introduction</w:t>
+      </w:r>
+    </w:p>
+    <w:p>
+      <w:pPr>
+        <w:rPr>
+          <w:lang w:val="en-US"/>
+        </w:rPr>
+      </w:pPr>
+      <w:r>
+        <w:rPr>
+          <w:lang w:val="en-US"/>
+        </w:rPr>
+        <w:t xml:space="preserve">The industrial partner ASN (which roughly translates to “Never behind the wheel”) primarily provides information as well as experiences in regard to the influence of alcohol and other drugs. Until now, they have used a variety of different tools such as (drunk) driving simulators and a couple of different </w:t>
+      </w:r>
+      <w:r>
+        <w:rPr>
+          <w:lang w:val="en-US"/>
+        </w:rPr>
+        <w:t xml:space="preserve">kinds of </w:t>
+      </w:r>
+      <w:r>
+        <w:rPr>
+          <w:lang w:val="en-US"/>
+        </w:rPr>
+        <w:t xml:space="preserve">glasses, which come with very individual, </w:t>
+      </w:r>
+      <w:r>
+        <w:rPr>
+          <w:lang w:val="en-US"/>
+        </w:rPr>
+        <w:t>visual impairments, to provide such experiences.</w:t>
+      </w:r>
+    </w:p>
+    <w:p>
+      <w:pPr>
+        <w:rPr>
+          <w:lang w:val="en-US"/>
+        </w:rPr>
+      </w:pPr>
+      <w:r>
+        <w:rPr>
+          <w:lang w:val="en-US"/>
+        </w:rPr>
+        <w:t xml:space="preserve">Due to </w:t>
+      </w:r>
+      <w:r>
+        <w:rPr>
+          <w:lang w:val="en-US"/>
+        </w:rPr>
+        <w:t xml:space="preserve">the continuous desire to </w:t>
+      </w:r>
+      <w:r>
+        <w:rPr>
+          <w:lang w:val="en-US"/>
+        </w:rPr>
+        <w:t>appeal</w:t>
+      </w:r>
+      <w:r>
+        <w:rPr>
+          <w:lang w:val="en-US"/>
+        </w:rPr>
+        <w:t xml:space="preserve"> to their </w:t>
+      </w:r>
+      <w:r>
+        <w:rPr>
+          <w:lang w:val="en-US"/>
+        </w:rPr>
+        <w:t xml:space="preserve">young </w:t>
+      </w:r>
+      <w:r>
+        <w:rPr>
+          <w:lang w:val="en-US"/>
+        </w:rPr>
+        <w:t xml:space="preserve">target audience </w:t>
+      </w:r>
+      <w:r>
+        <w:rPr>
+          <w:lang w:val="en-US"/>
+        </w:rPr>
+        <w:t xml:space="preserve">by </w:t>
+      </w:r>
+      <w:r>
+        <w:rPr>
+          <w:lang w:val="en-US"/>
+        </w:rPr>
+        <w:t>provid</w:t>
+      </w:r>
+      <w:r>
+        <w:rPr>
+          <w:lang w:val="en-US"/>
+        </w:rPr>
+        <w:t>ing</w:t>
+      </w:r>
+      <w:r>
+        <w:rPr>
+          <w:lang w:val="en-US"/>
+        </w:rPr>
+        <w:t xml:space="preserve"> an immersive </w:t>
+      </w:r>
+      <w:r>
+        <w:rPr>
+          <w:lang w:val="en-US"/>
+        </w:rPr>
+        <w:t xml:space="preserve">and realistic experience in combination with </w:t>
+      </w:r>
+      <w:r>
+        <w:rPr>
+          <w:lang w:val="en-US"/>
+        </w:rPr>
+        <w:t>the rising popularity of technologies</w:t>
+      </w:r>
+      <w:r>
+        <w:rPr>
+          <w:lang w:val="en-US"/>
+        </w:rPr>
+        <w:t xml:space="preserve"> related to virtual reality</w:t>
+      </w:r>
+      <w:r>
+        <w:rPr>
+          <w:lang w:val="en-US"/>
+        </w:rPr>
+        <w:t xml:space="preserve">, this project was mostly set out to be research oriented and </w:t>
+      </w:r>
+      <w:r>
+        <w:rPr>
+          <w:lang w:val="en-US"/>
+        </w:rPr>
+        <w:t xml:space="preserve">give a good idea about the currently available capabilities </w:t>
+      </w:r>
+      <w:r>
+        <w:rPr>
+          <w:lang w:val="en-US"/>
+        </w:rPr>
+        <w:t>as well as</w:t>
+      </w:r>
+      <w:r>
+        <w:rPr>
+          <w:lang w:val="en-US"/>
+        </w:rPr>
+        <w:t xml:space="preserve"> their limitations</w:t>
+      </w:r>
+      <w:r>
+        <w:rPr>
+          <w:lang w:val="en-US"/>
+        </w:rPr>
+        <w:t xml:space="preserve"> with a chance to result in an actual augmented reality</w:t>
+      </w:r>
+      <w:r>
+        <w:rPr>
+          <w:lang w:val="en-US"/>
+        </w:rPr>
+        <w:t xml:space="preserve"> (AR)</w:t>
+      </w:r>
+      <w:r>
+        <w:rPr>
+          <w:lang w:val="en-US"/>
+        </w:rPr>
+        <w:t xml:space="preserve"> app</w:t>
+      </w:r>
+      <w:r>
+        <w:rPr>
+          <w:lang w:val="en-US"/>
+        </w:rPr>
+        <w:t>.</w:t>
+      </w:r>
+    </w:p>
+    <w:p>
+      <w:pPr>
+        <w:pStyle w:val="Heading2"/>
+        <w:rPr>
+          <w:lang w:val="en-US"/>
+        </w:rPr>
+      </w:pPr>
+      <w:r>
+        <w:rPr>
+          <w:lang w:val="en-US"/>
+        </w:rPr>
+        <w:t>Approach</w:t>
+      </w:r>
+    </w:p>
+    <w:p>
+      <w:pPr>
+        <w:rPr>
+          <w:lang w:val="en-US"/>
+        </w:rPr>
+      </w:pPr>
+      <w:r>
+        <w:rPr>
+          <w:lang w:val="en-US"/>
+        </w:rPr>
+        <w:t xml:space="preserve">The target device for this project was the smartphone powered Google Cardboard headset and the </w:t>
+      </w:r>
+      <w:proofErr w:type="spellStart"/>
+      <w:r>
+        <w:rPr>
+          <w:lang w:val="en-US"/>
+        </w:rPr>
+        <w:t>Vuforia</w:t>
+      </w:r>
+      <w:proofErr w:type="spellEnd"/>
+      <w:r>
+        <w:rPr>
+          <w:lang w:val="en-US"/>
+        </w:rPr>
+        <w:t xml:space="preserve"> </w:t>
+      </w:r>
+      <w:r>
+        <w:rPr>
+          <w:lang w:val="en-US"/>
+        </w:rPr>
+        <w:t>software development kit (SDK)</w:t>
+      </w:r>
+      <w:r>
+        <w:rPr>
+          <w:lang w:val="en-US"/>
+        </w:rPr>
+        <w:t xml:space="preserve"> was suggested to be used for the augmented reality development for the Android platform</w:t>
+      </w:r>
+      <w:r>
+        <w:rPr>
+          <w:lang w:val="en-US"/>
+        </w:rPr>
+        <w:t xml:space="preserve">. As a first step, we decided on using the </w:t>
+      </w:r>
+      <w:proofErr w:type="spellStart"/>
+      <w:r>
+        <w:rPr>
+          <w:lang w:val="en-US"/>
+        </w:rPr>
+        <w:t>Vuforia</w:t>
+      </w:r>
+      <w:proofErr w:type="spellEnd"/>
+      <w:r>
+        <w:rPr>
+          <w:lang w:val="en-US"/>
+        </w:rPr>
+        <w:t xml:space="preserve"> SDK</w:t>
+      </w:r>
+      <w:r>
+        <w:rPr>
+          <w:lang w:val="en-US"/>
+        </w:rPr>
+        <w:t xml:space="preserve"> </w:t>
+      </w:r>
+      <w:r>
+        <w:rPr>
+          <w:lang w:val="en-US"/>
+        </w:rPr>
+        <w:t>for the game engine Unity and began to experiment with the various tools at our disposal in order to get a better understanding of what we could achieve.</w:t>
+      </w:r>
+    </w:p>
+    <w:p>
+      <w:pPr>
+        <w:rPr>
+          <w:lang w:val="en-US"/>
+        </w:rPr>
+      </w:pPr>
+      <w:r>
+        <w:rPr>
+          <w:lang w:val="en-US"/>
+        </w:rPr>
+        <w:t xml:space="preserve">After developing a first prototype of an AR app, which simply used the ‘blur’ component provided by Unity on the running smartphone camera, and thereby proofing the plausibility of the project idea, we went on to attempt implementing </w:t>
+      </w:r>
+      <w:r>
+        <w:rPr>
+          <w:lang w:val="en-US"/>
+        </w:rPr>
+        <w:t>the other visual effects described by ASN</w:t>
+      </w:r>
+      <w:r>
+        <w:rPr>
+          <w:lang w:val="en-US"/>
+        </w:rPr>
+        <w:t>.</w:t>
+      </w:r>
+    </w:p>
+    <w:p>
+      <w:pPr>
+        <w:rPr>
+          <w:lang w:val="en-US"/>
+        </w:rPr>
+      </w:pPr>
+      <w:r>
+        <w:rPr>
+          <w:lang w:val="en-US"/>
+        </w:rPr>
+        <w:t xml:space="preserve">Based on the research nature of this project, the whole development process as well as the information gathered on the topic of both Unity and AR capabilities is supposed to be documented in a manner to </w:t>
+      </w:r>
+      <w:r>
+        <w:rPr>
+          <w:lang w:val="en-US"/>
+        </w:rPr>
+        <w:t>not just give a good insight on the project itself, but the topic and used tools as well. It is aimed at both potential future contributors to this project as well as developers interested in testing the water of augmented reality with the tools used here.</w:t>
+      </w:r>
+    </w:p>
+    <w:p>
+      <w:pPr>
+        <w:pStyle w:val="Heading2"/>
+        <w:rPr>
+          <w:lang w:val="en-US"/>
+        </w:rPr>
+      </w:pPr>
+      <w:r>
+        <w:rPr>
+          <w:lang w:val="en-US"/>
+        </w:rPr>
+        <w:t>Results</w:t>
+      </w:r>
+    </w:p>
+    <w:p>
+      <w:pPr>
+        <w:rPr>
+          <w:lang w:val="en-US"/>
+        </w:rPr>
+      </w:pPr>
+      <w:r>
+        <w:rPr>
+          <w:lang w:val="en-US"/>
+        </w:rPr>
+        <w:t xml:space="preserve">This project resulted in a functional app that serves as a proof of concept </w:t>
+      </w:r>
+      <w:r>
+        <w:rPr>
+          <w:lang w:val="en-US"/>
+        </w:rPr>
+        <w:t>for</w:t>
+      </w:r>
+      <w:r>
+        <w:rPr>
+          <w:lang w:val="en-US"/>
+        </w:rPr>
+        <w:t xml:space="preserve"> the initially </w:t>
+      </w:r>
+      <w:r>
+        <w:rPr>
+          <w:lang w:val="en-US"/>
+        </w:rPr>
+        <w:t xml:space="preserve">uncertain idea to simulate the visual effects caused by substances like alcohol, but also identified the currently still severe limitations of the processing power of smartphones regarding </w:t>
+      </w:r>
+      <w:r>
+        <w:rPr>
+          <w:lang w:val="en-US"/>
+        </w:rPr>
+        <w:t>the used technologies.</w:t>
+      </w:r>
+    </w:p>
+    <w:p>
+      <w:pPr>
+        <w:rPr>
+          <w:lang w:val="en-US"/>
+        </w:rPr>
+      </w:pPr>
+      <w:r>
+        <w:rPr>
+          <w:lang w:val="en-US"/>
+        </w:rPr>
+        <w:t xml:space="preserve">The documentation </w:t>
+      </w:r>
+      <w:r>
+        <w:rPr>
+          <w:lang w:val="en-US"/>
+        </w:rPr>
+        <w:t>serves as introduction to the world of AR and Unity while also giving insight on the project itself, the encountered limitations and possible extensions or future projects this could lead to.</w:t>
+      </w:r>
+      <w:bookmarkStart w:id="1" w:name="_GoBack"/>
       <w:bookmarkEnd w:id="1"/>
     </w:p>
     <w:p>
@@ -4516,17 +4939,17 @@
           <w:lang w:val="en-US"/>
         </w:rPr>
       </w:pPr>
-      <w:r>
-        <w:rPr>
-          <w:lang w:val="en-US"/>
-        </w:rPr>
-        <w:br w:type="page"/>
-      </w:r>
-      <w:r>
-        <w:rPr>
-          <w:lang w:val="en-US"/>
-        </w:rPr>
-        <w:lastRenderedPageBreak/>
+    </w:p>
+    <w:p>
+      <w:pPr>
+        <w:rPr>
+          <w:lang w:val="en-US"/>
+        </w:rPr>
+      </w:pPr>
+      <w:r>
+        <w:rPr>
+          <w:lang w:val="en-US"/>
+        </w:rPr>
         <w:br w:type="page"/>
       </w:r>
     </w:p>
@@ -4636,8 +5059,30 @@
         <w:rPr>
           <w:lang w:val="en-US"/>
         </w:rPr>
-        <w:t>The company “Am Steuer Nie</w:t>
-      </w:r>
+        <w:t xml:space="preserve">The company “Am </w:t>
+      </w:r>
+      <w:proofErr w:type="spellStart"/>
+      <w:r>
+        <w:rPr>
+          <w:lang w:val="en-US"/>
+        </w:rPr>
+        <w:t>Steuer</w:t>
+      </w:r>
+      <w:proofErr w:type="spellEnd"/>
+      <w:r>
+        <w:rPr>
+          <w:lang w:val="en-US"/>
+        </w:rPr>
+        <w:t xml:space="preserve"> </w:t>
+      </w:r>
+      <w:proofErr w:type="spellStart"/>
+      <w:r>
+        <w:rPr>
+          <w:lang w:val="en-US"/>
+        </w:rPr>
+        <w:t>Nie</w:t>
+      </w:r>
+      <w:proofErr w:type="spellEnd"/>
       <w:r>
         <w:rPr>
           <w:lang w:val="en-US"/>
@@ -4721,7 +5166,31 @@
         <w:rPr>
           <w:lang w:val="en-US"/>
         </w:rPr>
-        <w:t>The documentation of our findings and development experiences regarding the new is also an essential part of this project since it is supposed to provide an inexperienced developer the needed insight into the area of virtual and augmented reality as well as possibly game development with “Unity”.</w:t>
+        <w:t xml:space="preserve">The documentation of our findings and development experiences regarding the new </w:t>
+      </w:r>
+      <w:r>
+        <w:rPr>
+          <w:lang w:val="en-US"/>
+        </w:rPr>
+        <w:t xml:space="preserve">technologies </w:t>
+      </w:r>
+      <w:r>
+        <w:rPr>
+          <w:lang w:val="en-US"/>
+        </w:rPr>
+        <w:t>is also an essential part of this project since it is supposed to provide an inexperienced developer the needed insight into the area of virtual and augmented reality as well as game</w:t>
+      </w:r>
+      <w:r>
+        <w:rPr>
+          <w:lang w:val="en-US"/>
+        </w:rPr>
+        <w:t xml:space="preserve"> development with the Unity game engine</w:t>
+      </w:r>
+      <w:r>
+        <w:rPr>
+          <w:lang w:val="en-US"/>
+        </w:rPr>
+        <w:t>.</w:t>
       </w:r>
     </w:p>
     <w:p>
@@ -5228,8 +5697,17 @@
                 <w:b w:val="0"/>
                 <w:lang w:val="en-US"/>
               </w:rPr>
-              <w:t>Understanding used Features &amp; Shaders</w:t>
-            </w:r>
+              <w:t xml:space="preserve">Understanding used Features &amp; </w:t>
+            </w:r>
+            <w:proofErr w:type="spellStart"/>
+            <w:r>
+              <w:rPr>
+                <w:b w:val="0"/>
+                <w:lang w:val="en-US"/>
+              </w:rPr>
+              <w:t>Shaders</w:t>
+            </w:r>
+            <w:proofErr w:type="spellEnd"/>
           </w:p>
         </w:tc>
         <w:tc>
@@ -5264,8 +5742,17 @@
                 <w:b w:val="0"/>
                 <w:lang w:val="en-US"/>
               </w:rPr>
-              <w:t>Implementing a custom Shader</w:t>
-            </w:r>
+              <w:t xml:space="preserve">Implementing a custom </w:t>
+            </w:r>
+            <w:proofErr w:type="spellStart"/>
+            <w:r>
+              <w:rPr>
+                <w:b w:val="0"/>
+                <w:lang w:val="en-US"/>
+              </w:rPr>
+              <w:t>Shader</w:t>
+            </w:r>
+            <w:proofErr w:type="spellEnd"/>
           </w:p>
         </w:tc>
         <w:tc>
@@ -5497,27 +5984,18 @@
     <w:p>
       <w:pPr>
         <w:pStyle w:val="Heading2"/>
-        <w:rPr>
-          <w:lang w:val="en-US"/>
-        </w:rPr>
       </w:pPr>
       <w:bookmarkStart w:id="7" w:name="_Toc467827865"/>
       <w:r>
-        <w:rPr>
-          <w:lang w:val="en-US"/>
-        </w:rPr>
+        <w:t xml:space="preserve">Fachstelle </w:t>
+      </w:r>
+      <w:r>
         <w:t>Am Steuer Nie (</w:t>
       </w:r>
       <w:r>
-        <w:rPr>
-          <w:lang w:val="en-US"/>
-        </w:rPr>
         <w:t>ASN</w:t>
       </w:r>
       <w:r>
-        <w:rPr>
-          <w:lang w:val="en-US"/>
-        </w:rPr>
         <w:t>)</w:t>
       </w:r>
       <w:bookmarkEnd w:id="7"/>
@@ -5532,14 +6010,42 @@
         <w:rPr>
           <w:lang w:val="en-US"/>
         </w:rPr>
-        <w:t>The industrial partner Am Steuer Nie, ASN for short,</w:t>
-      </w:r>
+        <w:t xml:space="preserve">The industrial partner Am </w:t>
+      </w:r>
+      <w:proofErr w:type="spellStart"/>
+      <w:r>
+        <w:rPr>
+          <w:lang w:val="en-US"/>
+        </w:rPr>
+        <w:t>Steuer</w:t>
+      </w:r>
+      <w:proofErr w:type="spellEnd"/>
       <w:r>
         <w:rPr>
           <w:lang w:val="en-US"/>
         </w:rPr>
         <w:t xml:space="preserve"> </w:t>
       </w:r>
+      <w:proofErr w:type="spellStart"/>
+      <w:r>
+        <w:rPr>
+          <w:lang w:val="en-US"/>
+        </w:rPr>
+        <w:t>Nie</w:t>
+      </w:r>
+      <w:proofErr w:type="spellEnd"/>
+      <w:r>
+        <w:rPr>
+          <w:lang w:val="en-US"/>
+        </w:rPr>
+        <w:t>, ASN for short,</w:t>
+      </w:r>
+      <w:r>
+        <w:rPr>
+          <w:lang w:val="en-US"/>
+        </w:rPr>
+        <w:t xml:space="preserve"> </w:t>
+      </w:r>
       <w:r>
         <w:rPr>
           <w:lang w:val="en-US"/>
@@ -5550,7 +6056,31 @@
         <w:rPr>
           <w:lang w:val="en-US"/>
         </w:rPr>
-        <w:t xml:space="preserve"> is a rather small company with the goal to teach people between the ages of around 14 and 22 about the negative influences of substances on the human capabilities during driving. The focus regarding substances thereby lies on alcohol and they have a variety of tools at their disposal in order to provide a somewhat realistic and immersive experience</w:t>
+        <w:t xml:space="preserve"> is a rather small company with the goal to teach people between the ages of around 14 and 22 about the negative influences of substances </w:t>
+      </w:r>
+      <w:r>
+        <w:rPr>
+          <w:lang w:val="en-US"/>
+        </w:rPr>
+        <w:t xml:space="preserve">like alcohol and drugs </w:t>
+      </w:r>
+      <w:r>
+        <w:rPr>
+          <w:lang w:val="en-US"/>
+        </w:rPr>
+        <w:t xml:space="preserve">on the human capabilities </w:t>
+      </w:r>
+      <w:r>
+        <w:rPr>
+          <w:lang w:val="en-US"/>
+        </w:rPr>
+        <w:t>especially regarding</w:t>
+      </w:r>
+      <w:r>
+        <w:rPr>
+          <w:lang w:val="en-US"/>
+        </w:rPr>
+        <w:t xml:space="preserve"> driving. The focus regarding substances thereby lies on alcohol and they have a variety of tools at their disposal in order to provide a somewhat realistic and immersive experience</w:t>
       </w:r>
       <w:r>
         <w:rPr>
@@ -5585,7 +6115,43 @@
         <w:rPr>
           <w:lang w:val="en-US"/>
         </w:rPr>
-        <w:t>A part of the motivation to develop a new AR-App simply comes from making use of the newest technologies available and expanding the tools available to continue making the simulation of the big variety of effects alcohol can have on our well-being more realistic. Along with that aspect also comes the ‘hype-factor’ that these still relatively new kinds of technologies typically have on the younger generations and therefor possibly improves the reception of both marketing and the actual demonstrations.</w:t>
+        <w:t>A part of the motivation to develop a new AR-App simply comes from making use of the newest technologies available and expanding the tools available to continue making the simulation of the big variety of effects</w:t>
+      </w:r>
+      <w:r>
+        <w:rPr>
+          <w:lang w:val="en-US"/>
+        </w:rPr>
+        <w:t>, which</w:t>
+      </w:r>
+      <w:r>
+        <w:rPr>
+          <w:lang w:val="en-US"/>
+        </w:rPr>
+        <w:t xml:space="preserve"> alcohol</w:t>
+      </w:r>
+      <w:r>
+        <w:rPr>
+          <w:lang w:val="en-US"/>
+        </w:rPr>
+        <w:t xml:space="preserve"> and other substances</w:t>
+      </w:r>
+      <w:r>
+        <w:rPr>
+          <w:lang w:val="en-US"/>
+        </w:rPr>
+        <w:t xml:space="preserve"> can have on our well-being</w:t>
+      </w:r>
+      <w:r>
+        <w:rPr>
+          <w:lang w:val="en-US"/>
+        </w:rPr>
+        <w:t>,</w:t>
+      </w:r>
+      <w:r>
+        <w:rPr>
+          <w:lang w:val="en-US"/>
+        </w:rPr>
+        <w:t xml:space="preserve"> more realistic. Along with that aspect also comes the ‘hype-factor’ that these still relatively new kinds of technologies typically have on the younger generations and therefor possibly improves the reception of both marketing and the actual demonstrations.</w:t>
       </w:r>
     </w:p>
     <w:p>
@@ -5661,15 +6227,29 @@
     </w:p>
     <w:p>
       <w:pPr>
-        <w:rPr>
-          <w:lang w:val="en-US"/>
-        </w:rPr>
-      </w:pPr>
-      <w:r>
-        <w:rPr>
-          <w:lang w:val="en-US"/>
-        </w:rPr>
-        <w:t xml:space="preserve">Aside from the opportunity to really get into some of the newest technologies on the market, I also have been enthusiastic about gaming and its connection to the real world, which really is what AR tries to tie together on a new level. I think in most games the primary goal is to either create a really immersive and fictional experience (e.g. Life is Strange, Ori and the blind Forest)  or being as realistic as possible (e.g. various kinds of simulations and even war-games like Battlefield 1). In the future I strongly believe, that the first kind will move over to virtual reality </w:t>
+        <w:pStyle w:val="Heading3"/>
+        <w:rPr>
+          <w:lang w:val="en-US"/>
+        </w:rPr>
+      </w:pPr>
+      <w:r>
+        <w:rPr>
+          <w:lang w:val="en-US"/>
+        </w:rPr>
+        <w:t>Konrad  Höpli</w:t>
+      </w:r>
+    </w:p>
+    <w:p>
+      <w:pPr>
+        <w:rPr>
+          <w:lang w:val="en-US"/>
+        </w:rPr>
+      </w:pPr>
+      <w:r>
+        <w:rPr>
+          <w:lang w:val="en-US"/>
+        </w:rPr>
+        <w:t xml:space="preserve">Aside from the opportunity to really get into some of the newest technologies on the market, I also have been enthusiastic about gaming and its connection to the real world, which really is what AR tries to tie together on a new level. I think in most games the primary goal is to either create a really immersive and fictional experience (e.g. Life is Strange, Ori and the blind Forest) or being as realistic as possible (e.g. various kinds of simulations and even war-games like Battlefield 1). In the future I strongly believe, that the first kind will move over to virtual reality </w:t>
       </w:r>
       <w:r>
         <w:rPr>
@@ -5808,7 +6388,21 @@
         <w:rPr>
           <w:lang w:val="en-US"/>
         </w:rPr>
-        <w:t>One of the current trends regarding immersion definitely is the usage of virtual or augmented realities with the help of some of the newest tools available such as Google Cardboard and the HTC Vive or Oculus Rift.</w:t>
+        <w:t xml:space="preserve">One of the current trends regarding immersion definitely is the usage of virtual or augmented realities with the help of some of the newest tools available such as Google Cardboard and the HTC </w:t>
+      </w:r>
+      <w:proofErr w:type="spellStart"/>
+      <w:r>
+        <w:rPr>
+          <w:lang w:val="en-US"/>
+        </w:rPr>
+        <w:t>Vive</w:t>
+      </w:r>
+      <w:proofErr w:type="spellEnd"/>
+      <w:r>
+        <w:rPr>
+          <w:lang w:val="en-US"/>
+        </w:rPr>
+        <w:t xml:space="preserve"> or Oculus Rift.</w:t>
       </w:r>
     </w:p>
     <w:p>
@@ -5959,7 +6553,21 @@
         <w:rPr>
           <w:lang w:val="en-US"/>
         </w:rPr>
-        <w:t xml:space="preserve">Before we go into the specific options available, the following image provides a quick overview about the relationship of the available options using a simplified version of the reality-virtuality continuum described </w:t>
+        <w:t>Before we go into the specific options available, the following image provides a quick overview about the relationship of the available options using a simplified version of the reality-</w:t>
+      </w:r>
+      <w:proofErr w:type="spellStart"/>
+      <w:r>
+        <w:rPr>
+          <w:lang w:val="en-US"/>
+        </w:rPr>
+        <w:t>virtuality</w:t>
+      </w:r>
+      <w:proofErr w:type="spellEnd"/>
+      <w:r>
+        <w:rPr>
+          <w:lang w:val="en-US"/>
+        </w:rPr>
+        <w:t xml:space="preserve"> continuum described </w:t>
       </w:r>
       <w:r>
         <w:rPr>
@@ -6039,7 +6647,21 @@
         <w:rPr>
           <w:lang w:val="en-US"/>
         </w:rPr>
-        <w:t>: Simplified Reality-Virtuality Continuum</w:t>
+        <w:t>: Simplified Reality-</w:t>
+      </w:r>
+      <w:proofErr w:type="spellStart"/>
+      <w:r>
+        <w:rPr>
+          <w:lang w:val="en-US"/>
+        </w:rPr>
+        <w:t>Virtuality</w:t>
+      </w:r>
+      <w:proofErr w:type="spellEnd"/>
+      <w:r>
+        <w:rPr>
+          <w:lang w:val="en-US"/>
+        </w:rPr>
+        <w:t xml:space="preserve"> Continuum</w:t>
       </w:r>
     </w:p>
     <w:p>
@@ -6102,7 +6724,21 @@
         <w:rPr>
           <w:lang w:val="en-US"/>
         </w:rPr>
-        <w:t>l world or the virtual reality. In the paper used as a source for this chapter, the points closer to the real world are defined as augmented reality whereas the points closer to the virtual reality are called augmented virtuality, which has still not established itself as a common</w:t>
+        <w:t xml:space="preserve">l world or the virtual reality. In the paper used as a source for this chapter, the points closer to the real world are defined as augmented reality whereas the points closer to the virtual reality are called augmented </w:t>
+      </w:r>
+      <w:proofErr w:type="spellStart"/>
+      <w:r>
+        <w:rPr>
+          <w:lang w:val="en-US"/>
+        </w:rPr>
+        <w:t>virtuality</w:t>
+      </w:r>
+      <w:proofErr w:type="spellEnd"/>
+      <w:r>
+        <w:rPr>
+          <w:lang w:val="en-US"/>
+        </w:rPr>
+        <w:t>, which has still not established itself as a common</w:t>
       </w:r>
       <w:r>
         <w:rPr>
@@ -6200,6 +6836,7 @@
         </w:rPr>
       </w:pPr>
       <w:bookmarkStart w:id="12" w:name="_Toc467827872"/>
+      <w:proofErr w:type="spellStart"/>
       <w:r>
         <w:rPr>
           <w:lang w:val="en-US"/>
@@ -6208,6 +6845,7 @@
         <w:t>Vuforia</w:t>
       </w:r>
       <w:bookmarkEnd w:id="12"/>
+      <w:proofErr w:type="spellEnd"/>
     </w:p>
     <w:p>
       <w:pPr>
@@ -6215,12 +6853,14 @@
           <w:lang w:val="en-US"/>
         </w:rPr>
       </w:pPr>
+      <w:proofErr w:type="spellStart"/>
       <w:r>
         <w:rPr>
           <w:lang w:val="en-US"/>
         </w:rPr>
         <w:t>Vuforia</w:t>
       </w:r>
+      <w:proofErr w:type="spellEnd"/>
       <w:r>
         <w:rPr>
           <w:lang w:val="en-US"/>
@@ -6330,7 +6970,21 @@
         <w:rPr>
           <w:lang w:val="en-US"/>
         </w:rPr>
-        <w:t xml:space="preserve"> with the goal to make AR-development more accessible by integrating the Vuforia toolset into the Unity IDE. </w:t>
+        <w:t xml:space="preserve"> with the goal to make AR-development more accessible by integrating the </w:t>
+      </w:r>
+      <w:proofErr w:type="spellStart"/>
+      <w:r>
+        <w:rPr>
+          <w:lang w:val="en-US"/>
+        </w:rPr>
+        <w:t>Vuforia</w:t>
+      </w:r>
+      <w:proofErr w:type="spellEnd"/>
+      <w:r>
+        <w:rPr>
+          <w:lang w:val="en-US"/>
+        </w:rPr>
+        <w:t xml:space="preserve"> toolset into the Unity IDE. </w:t>
       </w:r>
       <w:r>
         <w:rPr>
@@ -6552,6 +7206,19 @@
     </w:p>
     <w:p>
       <w:pPr>
+        <w:rPr>
+          <w:lang w:val="en-US"/>
+        </w:rPr>
+      </w:pPr>
+      <w:r>
+        <w:rPr>
+          <w:lang w:val="en-US"/>
+        </w:rPr>
+        <w:br w:type="page"/>
+      </w:r>
+    </w:p>
+    <w:p>
+      <w:pPr>
         <w:pStyle w:val="Heading2"/>
         <w:rPr>
           <w:lang w:val="en-US"/>
@@ -6562,6 +7229,7 @@
         <w:rPr>
           <w:lang w:val="en-US"/>
         </w:rPr>
+        <w:lastRenderedPageBreak/>
         <w:t>Basics</w:t>
       </w:r>
       <w:bookmarkEnd w:id="14"/>
@@ -6578,79 +7246,181 @@
         </w:rPr>
         <w:t>As already indicated, Unity is more than a simple tool and comes in separate parts, which individually contribute to both the toolset available as well as the overall user experience.</w:t>
       </w:r>
+      <w:r>
+        <w:rPr>
+          <w:lang w:val="en-US"/>
+        </w:rPr>
+        <w:t xml:space="preserve"> It is one of the most popular game-engines available today and thanks to its licensing model especially</w:t>
+      </w:r>
+      <w:r>
+        <w:rPr>
+          <w:lang w:val="en-US"/>
+        </w:rPr>
+        <w:t xml:space="preserve"> popular among indie- as well as hobby developers. The following graph puts into perspective, how many of the most popular free mobile games in the first quarter of 2016 have been made with the individual game engines available:</w:t>
+      </w:r>
     </w:p>
     <w:p>
       <w:pPr>
-        <w:rPr>
-          <w:b/>
-          <w:lang w:val="en-US"/>
-        </w:rPr>
-      </w:pPr>
-      <w:r>
-        <w:rPr>
-          <w:b/>
-          <w:lang w:val="en-US"/>
-        </w:rPr>
-        <w:t>Game Engine</w:t>
+        <w:keepNext/>
+      </w:pPr>
+      <w:r>
+        <w:rPr>
+          <w:noProof/>
+          <w:lang w:eastAsia="de-CH"/>
+        </w:rPr>
+        <w:drawing>
+          <wp:inline distT="0" distB="0" distL="0" distR="0">
+            <wp:extent cx="5760720" cy="2654945"/>
+            <wp:effectExtent l="0" t="0" r="0" b="0"/>
+            <wp:docPr id="5" name="Picture 5" descr="https://unity3d.com/profiles/unity3d/themes/unity/images/company/pr/unity-vision-mobile-graph.jpg"/>
+            <wp:cNvGraphicFramePr>
+              <a:graphicFrameLocks xmlns:a="http://schemas.openxmlformats.org/drawingml/2006/main" noChangeAspect="1"/>
+            </wp:cNvGraphicFramePr>
+            <a:graphic xmlns:a="http://schemas.openxmlformats.org/drawingml/2006/main">
+              <a:graphicData uri="http://schemas.openxmlformats.org/drawingml/2006/picture">
+                <pic:pic xmlns:pic="http://schemas.openxmlformats.org/drawingml/2006/picture">
+                  <pic:nvPicPr>
+                    <pic:cNvPr id="0" name="Picture 1" descr="https://unity3d.com/profiles/unity3d/themes/unity/images/company/pr/unity-vision-mobile-graph.jpg"/>
+                    <pic:cNvPicPr>
+                      <a:picLocks noChangeAspect="1" noChangeArrowheads="1"/>
+                    </pic:cNvPicPr>
+                  </pic:nvPicPr>
+                  <pic:blipFill>
+                    <a:blip r:embed="rId20">
+                      <a:extLst>
+                        <a:ext uri="{28A0092B-C50C-407E-A947-70E740481C1C}">
+                          <a14:useLocalDpi xmlns:a14="http://schemas.microsoft.com/office/drawing/2010/main" val="0"/>
+                        </a:ext>
+                      </a:extLst>
+                    </a:blip>
+                    <a:srcRect/>
+                    <a:stretch>
+                      <a:fillRect/>
+                    </a:stretch>
+                  </pic:blipFill>
+                  <pic:spPr bwMode="auto">
+                    <a:xfrm>
+                      <a:off x="0" y="0"/>
+                      <a:ext cx="5760720" cy="2654945"/>
+                    </a:xfrm>
+                    <a:prstGeom prst="rect">
+                      <a:avLst/>
+                    </a:prstGeom>
+                    <a:noFill/>
+                    <a:ln>
+                      <a:noFill/>
+                    </a:ln>
+                  </pic:spPr>
+                </pic:pic>
+              </a:graphicData>
+            </a:graphic>
+          </wp:inline>
+        </w:drawing>
       </w:r>
     </w:p>
     <w:p>
       <w:pPr>
-        <w:rPr>
-          <w:lang w:val="en-US"/>
-        </w:rPr>
-      </w:pPr>
-      <w:r>
-        <w:rPr>
-          <w:lang w:val="en-US"/>
-        </w:rPr>
-        <w:t xml:space="preserve">The game engine is what makes sure the created games can be run on a specific platform or environment, and in the case of Unity this is possible for basically all popular gaming-platforms such as PC, Android, Xbox as well as </w:t>
-      </w:r>
-      <w:r>
-        <w:rPr>
-          <w:lang w:val="en-US"/>
-        </w:rPr>
-        <w:t>PlayStation</w:t>
-      </w:r>
-      <w:r>
-        <w:rPr>
-          <w:lang w:val="en-US"/>
-        </w:rPr>
-        <w:t>.</w:t>
+        <w:pStyle w:val="Caption"/>
+        <w:jc w:val="center"/>
+        <w:rPr>
+          <w:lang w:val="en-US"/>
+        </w:rPr>
+      </w:pPr>
+      <w:proofErr w:type="spellStart"/>
+      <w:r>
+        <w:rPr>
+          <w:lang w:val="en-US"/>
+        </w:rPr>
+        <w:t>Abbildung</w:t>
+      </w:r>
+      <w:proofErr w:type="spellEnd"/>
+      <w:r>
+        <w:rPr>
+          <w:lang w:val="en-US"/>
+        </w:rPr>
+        <w:t xml:space="preserve"> </w:t>
+      </w:r>
+      <w:r>
+        <w:fldChar w:fldCharType="begin"/>
+      </w:r>
+      <w:r>
+        <w:rPr>
+          <w:lang w:val="en-US"/>
+        </w:rPr>
+        <w:instrText xml:space="preserve"> SEQ Abbildung \* ARABIC </w:instrText>
+      </w:r>
+      <w:r>
+        <w:fldChar w:fldCharType="separate"/>
+      </w:r>
+      <w:r>
+        <w:rPr>
+          <w:noProof/>
+          <w:lang w:val="en-US"/>
+        </w:rPr>
+        <w:t>1</w:t>
+      </w:r>
+      <w:r>
+        <w:fldChar w:fldCharType="end"/>
+      </w:r>
+      <w:r>
+        <w:rPr>
+          <w:lang w:val="en-US"/>
+        </w:rPr>
+        <w:t>: top 1000 free mobile games by engine</w:t>
+      </w:r>
+      <w:r>
+        <w:rPr>
+          <w:rStyle w:val="FootnoteReference"/>
+          <w:lang w:val="en-US"/>
+        </w:rPr>
+        <w:footnoteReference w:id="3"/>
       </w:r>
     </w:p>
     <w:p>
       <w:pPr>
         <w:rPr>
-          <w:b/>
-          <w:lang w:val="en-US"/>
-        </w:rPr>
-      </w:pPr>
-      <w:r>
-        <w:rPr>
-          <w:b/>
-          <w:lang w:val="en-US"/>
-        </w:rPr>
-        <w:t>Integrated Development Environment (IDE)</w:t>
+          <w:lang w:val="en-US"/>
+        </w:rPr>
+      </w:pPr>
+      <w:r>
+        <w:rPr>
+          <w:lang w:val="en-US"/>
+        </w:rPr>
+        <w:t>While this graph provides a decent idea of the popularity of Unity, it certainly does not show what the engine is actually capable of putting out and in order to get a better idea of that, it is recommended to have a look at the platform</w:t>
+      </w:r>
+      <w:r>
+        <w:rPr>
+          <w:rStyle w:val="FootnoteReference"/>
+          <w:lang w:val="en-US"/>
+        </w:rPr>
+        <w:footnoteReference w:id="4"/>
+      </w:r>
+      <w:r>
+        <w:rPr>
+          <w:lang w:val="en-US"/>
+        </w:rPr>
+        <w:t xml:space="preserve"> available t</w:t>
+      </w:r>
+      <w:r>
+        <w:rPr>
+          <w:lang w:val="en-US"/>
+        </w:rPr>
+        <w:t>o promote games made with Unity.</w:t>
       </w:r>
     </w:p>
     <w:p>
       <w:pPr>
         <w:rPr>
-          <w:lang w:val="en-US"/>
-        </w:rPr>
-      </w:pPr>
-      <w:r>
-        <w:rPr>
-          <w:lang w:val="en-US"/>
-        </w:rPr>
-        <w:t xml:space="preserve">The IDE provided and developed by Unity Technologies </w:t>
-      </w:r>
-      <w:r>
-        <w:rPr>
-          <w:lang w:val="en-US"/>
-        </w:rPr>
-        <w:t xml:space="preserve">really embraces a convenient concept that is not just for professional developers, but also easily understandable for users without a programming background even though games are generally seen as one of the most complex technical challenges available. </w:t>
+          <w:b/>
+          <w:lang w:val="en-US"/>
+        </w:rPr>
+      </w:pPr>
+      <w:r>
+        <w:rPr>
+          <w:b/>
+          <w:lang w:val="en-US"/>
+        </w:rPr>
+        <w:t>Game Engine</w:t>
       </w:r>
     </w:p>
     <w:p>
@@ -6663,102 +7433,53 @@
         <w:rPr>
           <w:lang w:val="en-US"/>
         </w:rPr>
-        <w:t xml:space="preserve">One of the primary reasons it does not require a development background is the separation of concerns used </w:t>
-      </w:r>
-      <w:r>
-        <w:rPr>
-          <w:lang w:val="en-US"/>
-        </w:rPr>
-        <w:t>by Unity</w:t>
-      </w:r>
-      <w:r>
-        <w:rPr>
-          <w:lang w:val="en-US"/>
-        </w:rPr>
-        <w:t xml:space="preserve">. The IDE itself is not intended to write a single line of code, but uses a very component based approach set in hierarchical scenes and </w:t>
-      </w:r>
-      <w:r>
-        <w:rPr>
-          <w:lang w:val="en-US"/>
-        </w:rPr>
-        <w:t xml:space="preserve">customized using the configurable </w:t>
-      </w:r>
-      <w:r>
-        <w:rPr>
-          <w:lang w:val="en-US"/>
-        </w:rPr>
-        <w:lastRenderedPageBreak/>
-        <w:t>properties in the inspector window. The components are also referred to as “assets” and are one of the aspects, where the unity-developer-community really shines thanks to the integrated asset store, where anyone can share their developed assets</w:t>
-      </w:r>
-      <w:r>
-        <w:rPr>
-          <w:lang w:val="en-US"/>
-        </w:rPr>
-        <w:t xml:space="preserve"> (e.g. images, 3D models, animations, sounds and toolkits like the Vuforia SDK)</w:t>
-      </w:r>
-      <w:r>
-        <w:rPr>
-          <w:lang w:val="en-US"/>
-        </w:rPr>
-        <w:t xml:space="preserve"> with others at a price or completely for free.</w:t>
-      </w:r>
-      <w:r>
-        <w:rPr>
-          <w:lang w:val="en-US"/>
-        </w:rPr>
-        <w:t xml:space="preserve"> The amount of user collaborations is really impressive, but depending on the search term you may also struggle with finding what you are looking for since the descrip</w:t>
-      </w:r>
-      <w:r>
-        <w:rPr>
-          <w:lang w:val="en-US"/>
-        </w:rPr>
-        <w:t>tion as well as the actual quality is of course very individual.</w:t>
+        <w:t xml:space="preserve">The game engine is what makes sure the created games can be run on a specific platform or environment, and in the case of Unity this is possible for basically all popular gaming-platforms such as PC, Android, Xbox as well as </w:t>
+      </w:r>
+      <w:r>
+        <w:rPr>
+          <w:lang w:val="en-US"/>
+        </w:rPr>
+        <w:t>PlayStation</w:t>
+      </w:r>
+      <w:r>
+        <w:rPr>
+          <w:lang w:val="en-US"/>
+        </w:rPr>
+        <w:t>.</w:t>
       </w:r>
     </w:p>
     <w:p>
       <w:pPr>
         <w:rPr>
-          <w:lang w:val="en-US"/>
-        </w:rPr>
-      </w:pPr>
-      <w:r>
-        <w:rPr>
-          <w:lang w:val="en-US"/>
-        </w:rPr>
-        <w:t xml:space="preserve">These components are one of the core concepts used by Unity and are really great for </w:t>
-      </w:r>
-      <w:r>
-        <w:rPr>
-          <w:lang w:val="en-US"/>
-        </w:rPr>
-        <w:t xml:space="preserve">(but not limited to) </w:t>
-      </w:r>
-      <w:r>
-        <w:rPr>
-          <w:lang w:val="en-US"/>
-        </w:rPr>
-        <w:t>makin</w:t>
-      </w:r>
-      <w:r>
-        <w:rPr>
-          <w:lang w:val="en-US"/>
-        </w:rPr>
-        <w:t>g games due to the possibility to make each individual model used reusable as well as extendable. So, in case your game contains two humans, you are free to choose between two completely individual models, or the usage of a so called “prefab”, where you assign specific properties upon each instantiation, and can add components such as behaviors to both of them as you desire. This can lead to cases where using a simple cube as an obstacle is as simple as using a car- or plane-model for the same purpose.</w:t>
+          <w:b/>
+          <w:lang w:val="en-US"/>
+        </w:rPr>
+      </w:pPr>
+      <w:r>
+        <w:rPr>
+          <w:b/>
+          <w:lang w:val="en-US"/>
+        </w:rPr>
+        <w:t>Integrated Development Environment (IDE)</w:t>
       </w:r>
     </w:p>
     <w:p>
       <w:pPr>
         <w:rPr>
-          <w:b/>
-          <w:lang w:val="en-US"/>
-        </w:rPr>
-      </w:pPr>
-      <w:r>
-        <w:rPr>
-          <w:b/>
-          <w:lang w:val="en-US"/>
-        </w:rPr>
-        <w:t>Code Editor</w:t>
+          <w:lang w:val="en-US"/>
+        </w:rPr>
+      </w:pPr>
+      <w:r>
+        <w:rPr>
+          <w:lang w:val="en-US"/>
+        </w:rPr>
+        <w:t xml:space="preserve">The IDE provided and developed by Unity Technologies </w:t>
+      </w:r>
+      <w:r>
+        <w:rPr>
+          <w:lang w:val="en-US"/>
+        </w:rPr>
+        <w:t xml:space="preserve">really embraces a convenient concept that is not just for professional developers, but also easily understandable for users without a programming background even though games are generally seen as one of the most complex technical challenges available. </w:t>
       </w:r>
     </w:p>
     <w:p>
@@ -6771,8 +7492,138 @@
         <w:rPr>
           <w:lang w:val="en-US"/>
         </w:rPr>
-        <w:t>The Coding IDE that comes with Unity is called MonoDevelop</w:t>
-      </w:r>
+        <w:t xml:space="preserve">One of the primary reasons it does not require a development background is the separation of concerns used </w:t>
+      </w:r>
+      <w:r>
+        <w:rPr>
+          <w:lang w:val="en-US"/>
+        </w:rPr>
+        <w:t>by Unity</w:t>
+      </w:r>
+      <w:r>
+        <w:rPr>
+          <w:lang w:val="en-US"/>
+        </w:rPr>
+        <w:t xml:space="preserve">. The IDE itself is not intended to write a single line of code, but uses a very component based approach set in hierarchical scenes and </w:t>
+      </w:r>
+      <w:r>
+        <w:rPr>
+          <w:lang w:val="en-US"/>
+        </w:rPr>
+        <w:t>customized using the configurable properties in the inspector window. The components are also referred to as “assets” and are one of the aspects, where the unity-developer-community really shines thanks to the integrated asset store, where anyone can share their developed assets</w:t>
+      </w:r>
+      <w:r>
+        <w:rPr>
+          <w:lang w:val="en-US"/>
+        </w:rPr>
+        <w:t xml:space="preserve"> (e.g. images, 3D models, animations, sounds and toolkits like the </w:t>
+      </w:r>
+      <w:proofErr w:type="spellStart"/>
+      <w:r>
+        <w:rPr>
+          <w:lang w:val="en-US"/>
+        </w:rPr>
+        <w:t>Vuforia</w:t>
+      </w:r>
+      <w:proofErr w:type="spellEnd"/>
+      <w:r>
+        <w:rPr>
+          <w:lang w:val="en-US"/>
+        </w:rPr>
+        <w:t xml:space="preserve"> SDK)</w:t>
+      </w:r>
+      <w:r>
+        <w:rPr>
+          <w:lang w:val="en-US"/>
+        </w:rPr>
+        <w:t xml:space="preserve"> with others at a price or completely for free.</w:t>
+      </w:r>
+      <w:r>
+        <w:rPr>
+          <w:lang w:val="en-US"/>
+        </w:rPr>
+        <w:t xml:space="preserve"> The amount of user </w:t>
+      </w:r>
+      <w:r>
+        <w:rPr>
+          <w:lang w:val="en-US"/>
+        </w:rPr>
+        <w:lastRenderedPageBreak/>
+        <w:t>collaborations is really impressive, but depending on the search term you may also struggle with finding what you are looking for since the descrip</w:t>
+      </w:r>
+      <w:r>
+        <w:rPr>
+          <w:lang w:val="en-US"/>
+        </w:rPr>
+        <w:t>tion as well as the actual quality is of course very individual.</w:t>
+      </w:r>
+    </w:p>
+    <w:p>
+      <w:pPr>
+        <w:rPr>
+          <w:lang w:val="en-US"/>
+        </w:rPr>
+      </w:pPr>
+      <w:r>
+        <w:rPr>
+          <w:lang w:val="en-US"/>
+        </w:rPr>
+        <w:t xml:space="preserve">These components are one of the core concepts used by Unity and are really great for </w:t>
+      </w:r>
+      <w:r>
+        <w:rPr>
+          <w:lang w:val="en-US"/>
+        </w:rPr>
+        <w:t xml:space="preserve">(but not limited to) </w:t>
+      </w:r>
+      <w:r>
+        <w:rPr>
+          <w:lang w:val="en-US"/>
+        </w:rPr>
+        <w:t>makin</w:t>
+      </w:r>
+      <w:r>
+        <w:rPr>
+          <w:lang w:val="en-US"/>
+        </w:rPr>
+        <w:t>g games due to the possibility to make each individual model used reusable as well as extendable. So, in case your game contains two humans, you are free to choose between two completely individual models, or the usage of a so called “prefab”, where you assign specific properties upon each instantiation, and can add components such as behaviors to both of them as you desire. This can lead to cases where using a simple cube as an obstacle is as simple as using a car- or plane-model for the same purpose.</w:t>
+      </w:r>
+    </w:p>
+    <w:p>
+      <w:pPr>
+        <w:rPr>
+          <w:b/>
+          <w:lang w:val="en-US"/>
+        </w:rPr>
+      </w:pPr>
+      <w:r>
+        <w:rPr>
+          <w:b/>
+          <w:lang w:val="en-US"/>
+        </w:rPr>
+        <w:t>Code Editor</w:t>
+      </w:r>
+    </w:p>
+    <w:p>
+      <w:pPr>
+        <w:rPr>
+          <w:lang w:val="en-US"/>
+        </w:rPr>
+      </w:pPr>
+      <w:r>
+        <w:rPr>
+          <w:lang w:val="en-US"/>
+        </w:rPr>
+        <w:t xml:space="preserve">The Coding IDE that comes with Unity is called </w:t>
+      </w:r>
+      <w:proofErr w:type="spellStart"/>
+      <w:r>
+        <w:rPr>
+          <w:lang w:val="en-US"/>
+        </w:rPr>
+        <w:t>MonoDevelop</w:t>
+      </w:r>
+      <w:proofErr w:type="spellEnd"/>
       <w:r>
         <w:rPr>
           <w:lang w:val="en-US"/>
@@ -6795,7 +7646,21 @@
         <w:rPr>
           <w:lang w:val="en-US"/>
         </w:rPr>
-        <w:t>vironment such as VisualStudio.</w:t>
+        <w:t xml:space="preserve">vironment such as </w:t>
+      </w:r>
+      <w:proofErr w:type="spellStart"/>
+      <w:r>
+        <w:rPr>
+          <w:lang w:val="en-US"/>
+        </w:rPr>
+        <w:t>VisualStudio</w:t>
+      </w:r>
+      <w:proofErr w:type="spellEnd"/>
+      <w:r>
+        <w:rPr>
+          <w:lang w:val="en-US"/>
+        </w:rPr>
+        <w:t>.</w:t>
       </w:r>
     </w:p>
     <w:p>
@@ -6875,7 +7740,7 @@
                     </pic:cNvPicPr>
                   </pic:nvPicPr>
                   <pic:blipFill>
-                    <a:blip r:embed="rId20">
+                    <a:blip r:embed="rId21">
                       <a:extLst>
                         <a:ext uri="{28A0092B-C50C-407E-A947-70E740481C1C}">
                           <a14:useLocalDpi xmlns:a14="http://schemas.microsoft.com/office/drawing/2010/main" val="0"/>
@@ -6916,11 +7781,19 @@
         </w:rPr>
       </w:pPr>
       <w:bookmarkStart w:id="15" w:name="_Toc469576377"/>
-      <w:r>
-        <w:rPr>
-          <w:lang w:val="en-US"/>
-        </w:rPr>
-        <w:t xml:space="preserve">Abbildung </w:t>
+      <w:proofErr w:type="spellStart"/>
+      <w:r>
+        <w:rPr>
+          <w:lang w:val="en-US"/>
+        </w:rPr>
+        <w:t>Abbildung</w:t>
+      </w:r>
+      <w:proofErr w:type="spellEnd"/>
+      <w:r>
+        <w:rPr>
+          <w:lang w:val="en-US"/>
+        </w:rPr>
+        <w:t xml:space="preserve"> </w:t>
       </w:r>
       <w:r>
         <w:fldChar w:fldCharType="begin"/>
@@ -6939,7 +7812,7 @@
           <w:noProof/>
           <w:lang w:val="en-US"/>
         </w:rPr>
-        <w:t>1</w:t>
+        <w:t>2</w:t>
       </w:r>
       <w:r>
         <w:fldChar w:fldCharType="end"/>
@@ -6955,7 +7828,7 @@
           <w:rStyle w:val="FootnoteReference"/>
           <w:lang w:val="en-US"/>
         </w:rPr>
-        <w:footnoteReference w:id="3"/>
+        <w:footnoteReference w:id="5"/>
       </w:r>
       <w:bookmarkEnd w:id="15"/>
     </w:p>
@@ -6969,7 +7842,21 @@
         <w:rPr>
           <w:lang w:val="en-US"/>
         </w:rPr>
-        <w:t>The individual scripts you may or may not implement throughout the development of your project will then simply be used just like any other component with a few minor tweaks. For example, any public properties in your C# script as well as the ones manually marked with the attribute “FieldSerializable” will show up in the properties window and be configurable. Individual methods defined with your script can also be assigned to the respective events such as a button-click and will then be delegated once triggered.</w:t>
+        <w:t>The individual scripts you may or may not implement throughout the development of your project will then simply be used just like any other component with a few minor tweaks. For example, any public properties in your C# script as well as the ones manually marked with the attribute “</w:t>
+      </w:r>
+      <w:proofErr w:type="spellStart"/>
+      <w:r>
+        <w:rPr>
+          <w:lang w:val="en-US"/>
+        </w:rPr>
+        <w:t>FieldSerializable</w:t>
+      </w:r>
+      <w:proofErr w:type="spellEnd"/>
+      <w:r>
+        <w:rPr>
+          <w:lang w:val="en-US"/>
+        </w:rPr>
+        <w:t>” will show up in the properties window and be configurable. Individual methods defined with your script can also be assigned to the respective events such as a button-click and will then be delegated once triggered.</w:t>
       </w:r>
     </w:p>
     <w:p>
@@ -6982,8 +7869,45 @@
         <w:rPr>
           <w:lang w:val="en-US"/>
         </w:rPr>
-        <w:lastRenderedPageBreak/>
-        <w:t>Our project has primarily been focused on C# scripting as well as the usage of a couple of the provided image filters and shaders (which are typically made in C Graphics Cg).</w:t>
+        <w:t xml:space="preserve">Our project has primarily been focused on C# scripting as well as the usage of a couple of the provided image filters and </w:t>
+      </w:r>
+      <w:proofErr w:type="spellStart"/>
+      <w:r>
+        <w:rPr>
+          <w:lang w:val="en-US"/>
+        </w:rPr>
+        <w:t>shaders</w:t>
+      </w:r>
+      <w:proofErr w:type="spellEnd"/>
+      <w:r>
+        <w:rPr>
+          <w:lang w:val="en-US"/>
+        </w:rPr>
+        <w:t xml:space="preserve"> (which are typically made in C Graphics </w:t>
+      </w:r>
+      <w:r>
+        <w:rPr>
+          <w:lang w:val="en-US"/>
+        </w:rPr>
+        <w:t xml:space="preserve">or </w:t>
+      </w:r>
+      <w:r>
+        <w:rPr>
+          <w:lang w:val="en-US"/>
+        </w:rPr>
+        <w:t>Cg</w:t>
+      </w:r>
+      <w:r>
+        <w:rPr>
+          <w:lang w:val="en-US"/>
+        </w:rPr>
+        <w:t xml:space="preserve"> in short</w:t>
+      </w:r>
+      <w:r>
+        <w:rPr>
+          <w:lang w:val="en-US"/>
+        </w:rPr>
+        <w:t>).</w:t>
       </w:r>
     </w:p>
     <w:p>
@@ -6998,6 +7922,7 @@
         <w:rPr>
           <w:lang w:val="en-US"/>
         </w:rPr>
+        <w:lastRenderedPageBreak/>
         <w:t>Features</w:t>
       </w:r>
       <w:bookmarkEnd w:id="16"/>
@@ -7085,6 +8010,7 @@
         </w:rPr>
       </w:pPr>
       <w:bookmarkStart w:id="18" w:name="_Toc467827877"/>
+      <w:proofErr w:type="spellStart"/>
       <w:r>
         <w:rPr>
           <w:lang w:val="en-US"/>
@@ -7092,6 +8018,7 @@
         <w:t>Shaders</w:t>
       </w:r>
       <w:bookmarkEnd w:id="18"/>
+      <w:proofErr w:type="spellEnd"/>
     </w:p>
     <w:p>
       <w:pPr>
@@ -7103,7 +8030,21 @@
         <w:rPr>
           <w:lang w:val="en-US"/>
         </w:rPr>
-        <w:t>A shader is a pre-compiled program for one of the number of stages of the graphics pipeline used in three-dimensional graphics to determine the final parameters of the object or image. It may include a description of arbitrary complexity absorption and scattering of light, texture mapping, reflection and refraction, shading, surface displacement, and postprocessing effects.</w:t>
+        <w:t xml:space="preserve">A </w:t>
+      </w:r>
+      <w:proofErr w:type="spellStart"/>
+      <w:r>
+        <w:rPr>
+          <w:lang w:val="en-US"/>
+        </w:rPr>
+        <w:t>shader</w:t>
+      </w:r>
+      <w:proofErr w:type="spellEnd"/>
+      <w:r>
+        <w:rPr>
+          <w:lang w:val="en-US"/>
+        </w:rPr>
+        <w:t xml:space="preserve"> is a pre-compiled program for one of the number of stages of the graphics pipeline used in three-dimensional graphics to determine the final parameters of the object or image. It may include a description of arbitrary complexity absorption and scattering of light, texture mapping, reflection and refraction, shading, surface displacement, and postprocessing effects.</w:t>
       </w:r>
     </w:p>
     <w:p>
@@ -7116,7 +8057,49 @@
         <w:rPr>
           <w:lang w:val="en-US"/>
         </w:rPr>
-        <w:t>Programmable shaders are flexible and effective. Seemingly complex surfaces can be visualized with simple geometric forms. For example, the shaders can be used to draw a three-dimensional surface of the ceramic tiles on a completely flat surface. In Unity, shaders are divided into three types: vertex , geometry , and fragment (pixel)</w:t>
+        <w:t xml:space="preserve">Programmable </w:t>
+      </w:r>
+      <w:proofErr w:type="spellStart"/>
+      <w:r>
+        <w:rPr>
+          <w:lang w:val="en-US"/>
+        </w:rPr>
+        <w:t>shaders</w:t>
+      </w:r>
+      <w:proofErr w:type="spellEnd"/>
+      <w:r>
+        <w:rPr>
+          <w:lang w:val="en-US"/>
+        </w:rPr>
+        <w:t xml:space="preserve"> are flexible and effective. Seemingly complex surfaces can be visualized with simple geometric forms. For example, the </w:t>
+      </w:r>
+      <w:proofErr w:type="spellStart"/>
+      <w:r>
+        <w:rPr>
+          <w:lang w:val="en-US"/>
+        </w:rPr>
+        <w:t>shaders</w:t>
+      </w:r>
+      <w:proofErr w:type="spellEnd"/>
+      <w:r>
+        <w:rPr>
+          <w:lang w:val="en-US"/>
+        </w:rPr>
+        <w:t xml:space="preserve"> can be used to draw a three-dimensional surface of the ceramic tiles on a completely flat surface. In Unity, </w:t>
+      </w:r>
+      <w:proofErr w:type="spellStart"/>
+      <w:r>
+        <w:rPr>
+          <w:lang w:val="en-US"/>
+        </w:rPr>
+        <w:t>shaders</w:t>
+      </w:r>
+      <w:proofErr w:type="spellEnd"/>
+      <w:r>
+        <w:rPr>
+          <w:lang w:val="en-US"/>
+        </w:rPr>
+        <w:t xml:space="preserve"> are divided into three types: vertex , geometry , and fragment (pixel)</w:t>
       </w:r>
       <w:r>
         <w:rPr>
@@ -7173,7 +8156,23 @@
           <w:color w:val="454545"/>
           <w:lang w:val="en-US"/>
         </w:rPr>
-        <w:t>A crucial goal of this project is the implementation of a realistic simulation of what it means to be drunk using the technological toolset available at the time.</w:t>
+        <w:t>A crucial goal of this project is the implementation of a realistic simulation of what it means to be drunk</w:t>
+      </w:r>
+      <w:r>
+        <w:rPr>
+          <w:rFonts w:ascii="Helvetica" w:hAnsi="Helvetica"/>
+          <w:color w:val="454545"/>
+          <w:lang w:val="en-US"/>
+        </w:rPr>
+        <w:t xml:space="preserve"> or under the influence of other drugs</w:t>
+      </w:r>
+      <w:r>
+        <w:rPr>
+          <w:rFonts w:ascii="Helvetica" w:hAnsi="Helvetica"/>
+          <w:color w:val="454545"/>
+          <w:lang w:val="en-US"/>
+        </w:rPr>
+        <w:t xml:space="preserve"> using the technological toolset available at the time.</w:t>
       </w:r>
     </w:p>
     <w:p>
@@ -7305,7 +8304,197 @@
           <w:color w:val="454545"/>
           <w:lang w:val="en-US"/>
         </w:rPr>
-        <w:t>: the field of vision encloses usually 180 degrees. But in fact you can see really sharp only in a small field of view. Even though the periferical vision is very important, because so you can react to warning colors or movements. Under alcohol influence this 180 degrees reduce steadily , being this of course dangerous in overtake actions, pedestrians, etc.</w:t>
+        <w:t xml:space="preserve">: </w:t>
+      </w:r>
+    </w:p>
+    <w:p>
+      <w:pPr>
+        <w:pStyle w:val="NormalWeb"/>
+        <w:shd w:val="clear" w:color="auto" w:fill="FFFFFF"/>
+        <w:spacing w:before="0" w:beforeAutospacing="0" w:after="225" w:afterAutospacing="0"/>
+        <w:ind w:left="450"/>
+        <w:jc w:val="both"/>
+        <w:rPr>
+          <w:rFonts w:ascii="Helvetica" w:hAnsi="Helvetica"/>
+          <w:color w:val="454545"/>
+          <w:lang w:val="en-US"/>
+        </w:rPr>
+      </w:pPr>
+      <w:r>
+        <w:rPr>
+          <w:rFonts w:ascii="Helvetica" w:hAnsi="Helvetica"/>
+          <w:color w:val="454545"/>
+          <w:lang w:val="en-US"/>
+        </w:rPr>
+        <w:t>T</w:t>
+      </w:r>
+      <w:r>
+        <w:rPr>
+          <w:rFonts w:ascii="Helvetica" w:hAnsi="Helvetica"/>
+          <w:color w:val="454545"/>
+          <w:lang w:val="en-US"/>
+        </w:rPr>
+        <w:t>he</w:t>
+      </w:r>
+      <w:r>
+        <w:rPr>
+          <w:rFonts w:ascii="Helvetica" w:hAnsi="Helvetica"/>
+          <w:color w:val="454545"/>
+          <w:lang w:val="en-US"/>
+        </w:rPr>
+        <w:t xml:space="preserve"> human</w:t>
+      </w:r>
+      <w:r>
+        <w:rPr>
+          <w:rFonts w:ascii="Helvetica" w:hAnsi="Helvetica"/>
+          <w:color w:val="454545"/>
+          <w:lang w:val="en-US"/>
+        </w:rPr>
+        <w:t xml:space="preserve"> field of vision encloses usually 180 degrees. But in </w:t>
+      </w:r>
+      <w:r>
+        <w:rPr>
+          <w:rFonts w:ascii="Helvetica" w:hAnsi="Helvetica"/>
+          <w:color w:val="454545"/>
+          <w:lang w:val="en-US"/>
+        </w:rPr>
+        <w:t>fact,</w:t>
+      </w:r>
+      <w:r>
+        <w:rPr>
+          <w:rFonts w:ascii="Helvetica" w:hAnsi="Helvetica"/>
+          <w:color w:val="454545"/>
+          <w:lang w:val="en-US"/>
+        </w:rPr>
+        <w:t xml:space="preserve"> you can</w:t>
+      </w:r>
+      <w:r>
+        <w:rPr>
+          <w:rFonts w:ascii="Helvetica" w:hAnsi="Helvetica"/>
+          <w:color w:val="454545"/>
+          <w:lang w:val="en-US"/>
+        </w:rPr>
+        <w:t xml:space="preserve"> only</w:t>
+      </w:r>
+      <w:r>
+        <w:rPr>
+          <w:rFonts w:ascii="Helvetica" w:hAnsi="Helvetica"/>
+          <w:color w:val="454545"/>
+          <w:lang w:val="en-US"/>
+        </w:rPr>
+        <w:t xml:space="preserve"> see really sharp in a small</w:t>
+      </w:r>
+      <w:r>
+        <w:rPr>
+          <w:rFonts w:ascii="Helvetica" w:hAnsi="Helvetica"/>
+          <w:color w:val="454545"/>
+          <w:lang w:val="en-US"/>
+        </w:rPr>
+        <w:t>er</w:t>
+      </w:r>
+      <w:r>
+        <w:rPr>
+          <w:rFonts w:ascii="Helvetica" w:hAnsi="Helvetica"/>
+          <w:color w:val="454545"/>
+          <w:lang w:val="en-US"/>
+        </w:rPr>
+        <w:t xml:space="preserve"> field of view</w:t>
+      </w:r>
+      <w:r>
+        <w:rPr>
+          <w:rFonts w:ascii="Helvetica" w:hAnsi="Helvetica"/>
+          <w:color w:val="454545"/>
+          <w:lang w:val="en-US"/>
+        </w:rPr>
+        <w:t xml:space="preserve"> than that</w:t>
+      </w:r>
+      <w:r>
+        <w:rPr>
+          <w:rFonts w:ascii="Helvetica" w:hAnsi="Helvetica"/>
+          <w:color w:val="454545"/>
+          <w:lang w:val="en-US"/>
+        </w:rPr>
+        <w:t xml:space="preserve">. Even though the </w:t>
+      </w:r>
+      <w:r>
+        <w:rPr>
+          <w:rFonts w:ascii="Helvetica" w:hAnsi="Helvetica"/>
+          <w:color w:val="454545"/>
+          <w:lang w:val="en-US"/>
+        </w:rPr>
+        <w:t>peripherical</w:t>
+      </w:r>
+      <w:r>
+        <w:rPr>
+          <w:rFonts w:ascii="Helvetica" w:hAnsi="Helvetica"/>
+          <w:color w:val="454545"/>
+          <w:lang w:val="en-US"/>
+        </w:rPr>
+        <w:t xml:space="preserve"> vision is very important, because so you can react to warning colors or </w:t>
+      </w:r>
+      <w:r>
+        <w:rPr>
+          <w:rFonts w:ascii="Helvetica" w:hAnsi="Helvetica"/>
+          <w:color w:val="454545"/>
+          <w:lang w:val="en-US"/>
+        </w:rPr>
+        <w:t xml:space="preserve">unexpected </w:t>
+      </w:r>
+      <w:r>
+        <w:rPr>
+          <w:rFonts w:ascii="Helvetica" w:hAnsi="Helvetica"/>
+          <w:color w:val="454545"/>
+          <w:lang w:val="en-US"/>
+        </w:rPr>
+        <w:t>movements. Under alcohol influence th</w:t>
+      </w:r>
+      <w:r>
+        <w:rPr>
+          <w:rFonts w:ascii="Helvetica" w:hAnsi="Helvetica"/>
+          <w:color w:val="454545"/>
+          <w:lang w:val="en-US"/>
+        </w:rPr>
+        <w:t>ese 180 degrees reduce steadily</w:t>
+      </w:r>
+      <w:r>
+        <w:rPr>
+          <w:rFonts w:ascii="Helvetica" w:hAnsi="Helvetica"/>
+          <w:color w:val="454545"/>
+          <w:lang w:val="en-US"/>
+        </w:rPr>
+        <w:t xml:space="preserve">, being this of course </w:t>
+      </w:r>
+      <w:r>
+        <w:rPr>
+          <w:rFonts w:ascii="Helvetica" w:hAnsi="Helvetica"/>
+          <w:color w:val="454545"/>
+          <w:lang w:val="en-US"/>
+        </w:rPr>
+        <w:t xml:space="preserve">especially </w:t>
+      </w:r>
+      <w:r>
+        <w:rPr>
+          <w:rFonts w:ascii="Helvetica" w:hAnsi="Helvetica"/>
+          <w:color w:val="454545"/>
+          <w:lang w:val="en-US"/>
+        </w:rPr>
+        <w:t xml:space="preserve">dangerous in overtake actions, </w:t>
+      </w:r>
+      <w:r>
+        <w:rPr>
+          <w:rFonts w:ascii="Helvetica" w:hAnsi="Helvetica"/>
+          <w:color w:val="454545"/>
+          <w:lang w:val="en-US"/>
+        </w:rPr>
+        <w:t xml:space="preserve">spotting </w:t>
+      </w:r>
+      <w:r>
+        <w:rPr>
+          <w:rFonts w:ascii="Helvetica" w:hAnsi="Helvetica"/>
+          <w:color w:val="454545"/>
+          <w:lang w:val="en-US"/>
+        </w:rPr>
+        <w:t>pedestrians, etc.</w:t>
       </w:r>
     </w:p>
     <w:p>
@@ -7339,14 +8528,149 @@
           <w:color w:val="454545"/>
           <w:lang w:val="en-US"/>
         </w:rPr>
-        <w:t xml:space="preserve">: Our pupils are small or big depending on the light circumstances. The time needed by the pupils adapt to light changes is longer under alcohol influence. This mean, that you can be blind for 3 seconds or more. </w:t>
-      </w:r>
-      <w:r>
+        <w:t xml:space="preserve">: </w:t>
+      </w:r>
+    </w:p>
+    <w:p>
+      <w:pPr>
+        <w:pStyle w:val="NormalWeb"/>
+        <w:shd w:val="clear" w:color="auto" w:fill="FFFFFF"/>
+        <w:spacing w:before="0" w:beforeAutospacing="0" w:after="225" w:afterAutospacing="0"/>
+        <w:ind w:left="450"/>
+        <w:jc w:val="both"/>
         <w:rPr>
           <w:rFonts w:ascii="Helvetica" w:hAnsi="Helvetica"/>
           <w:color w:val="454545"/>
-        </w:rPr>
-        <w:t>Time enough to crash.</w:t>
+          <w:lang w:val="en-US"/>
+        </w:rPr>
+      </w:pPr>
+      <w:r>
+        <w:rPr>
+          <w:rFonts w:ascii="Helvetica" w:hAnsi="Helvetica"/>
+          <w:color w:val="454545"/>
+          <w:lang w:val="en-US"/>
+        </w:rPr>
+        <w:t>Human pupils change their size based on the</w:t>
+      </w:r>
+      <w:r>
+        <w:rPr>
+          <w:rFonts w:ascii="Helvetica" w:hAnsi="Helvetica"/>
+          <w:color w:val="454545"/>
+          <w:lang w:val="en-US"/>
+        </w:rPr>
+        <w:t xml:space="preserve"> light</w:t>
+      </w:r>
+      <w:r>
+        <w:rPr>
+          <w:rFonts w:ascii="Helvetica" w:hAnsi="Helvetica"/>
+          <w:color w:val="454545"/>
+          <w:lang w:val="en-US"/>
+        </w:rPr>
+        <w:t>ing</w:t>
+      </w:r>
+      <w:r>
+        <w:rPr>
+          <w:rFonts w:ascii="Helvetica" w:hAnsi="Helvetica"/>
+          <w:color w:val="454545"/>
+          <w:lang w:val="en-US"/>
+        </w:rPr>
+        <w:t xml:space="preserve"> circumstances. The time needed by the pupils adapt to </w:t>
+      </w:r>
+      <w:r>
+        <w:rPr>
+          <w:rFonts w:ascii="Helvetica" w:hAnsi="Helvetica"/>
+          <w:color w:val="454545"/>
+          <w:lang w:val="en-US"/>
+        </w:rPr>
+        <w:t>c</w:t>
+      </w:r>
+      <w:r>
+        <w:rPr>
+          <w:rFonts w:ascii="Helvetica" w:hAnsi="Helvetica"/>
+          <w:color w:val="454545"/>
+          <w:lang w:val="en-US"/>
+        </w:rPr>
+        <w:t xml:space="preserve">hanges </w:t>
+      </w:r>
+      <w:r>
+        <w:rPr>
+          <w:rFonts w:ascii="Helvetica" w:hAnsi="Helvetica"/>
+          <w:color w:val="454545"/>
+          <w:lang w:val="en-US"/>
+        </w:rPr>
+        <w:t xml:space="preserve">thereof </w:t>
+      </w:r>
+      <w:r>
+        <w:rPr>
+          <w:rFonts w:ascii="Helvetica" w:hAnsi="Helvetica"/>
+          <w:color w:val="454545"/>
+          <w:lang w:val="en-US"/>
+        </w:rPr>
+        <w:t xml:space="preserve">is </w:t>
+      </w:r>
+      <w:r>
+        <w:rPr>
+          <w:rFonts w:ascii="Helvetica" w:hAnsi="Helvetica"/>
+          <w:color w:val="454545"/>
+          <w:lang w:val="en-US"/>
+        </w:rPr>
+        <w:t xml:space="preserve">typically </w:t>
+      </w:r>
+      <w:r>
+        <w:rPr>
+          <w:rFonts w:ascii="Helvetica" w:hAnsi="Helvetica"/>
+          <w:color w:val="454545"/>
+          <w:lang w:val="en-US"/>
+        </w:rPr>
+        <w:t>longer under alcohol</w:t>
+      </w:r>
+      <w:r>
+        <w:rPr>
+          <w:rFonts w:ascii="Helvetica" w:hAnsi="Helvetica"/>
+          <w:color w:val="454545"/>
+          <w:lang w:val="en-US"/>
+        </w:rPr>
+        <w:t>ic</w:t>
+      </w:r>
+      <w:r>
+        <w:rPr>
+          <w:rFonts w:ascii="Helvetica" w:hAnsi="Helvetica"/>
+          <w:color w:val="454545"/>
+          <w:lang w:val="en-US"/>
+        </w:rPr>
+        <w:t xml:space="preserve"> influence</w:t>
+      </w:r>
+      <w:r>
+        <w:rPr>
+          <w:rFonts w:ascii="Helvetica" w:hAnsi="Helvetica"/>
+          <w:color w:val="454545"/>
+          <w:lang w:val="en-US"/>
+        </w:rPr>
+        <w:t xml:space="preserve"> and can lead to a sort of blindness for up to multiple seconds. </w:t>
+      </w:r>
+      <w:r>
+        <w:rPr>
+          <w:rFonts w:ascii="Helvetica" w:hAnsi="Helvetica"/>
+          <w:color w:val="454545"/>
+          <w:lang w:val="en-US"/>
+        </w:rPr>
+        <w:t>Time</w:t>
+      </w:r>
+      <w:r>
+        <w:rPr>
+          <w:rFonts w:ascii="Helvetica" w:hAnsi="Helvetica"/>
+          <w:color w:val="454545"/>
+          <w:lang w:val="en-US"/>
+        </w:rPr>
+        <w:t xml:space="preserve"> that easily can lead to a</w:t>
+      </w:r>
+      <w:r>
+        <w:rPr>
+          <w:rFonts w:ascii="Helvetica" w:hAnsi="Helvetica"/>
+          <w:color w:val="454545"/>
+          <w:lang w:val="en-US"/>
+        </w:rPr>
+        <w:t xml:space="preserve"> crash.</w:t>
       </w:r>
     </w:p>
     <w:p>
@@ -7381,7 +8705,29 @@
           <w:color w:val="454545"/>
           <w:lang w:val="en-US"/>
         </w:rPr>
-        <w:t>: You are not able to differentiate red shades, what is trouble when you must pay attention to brake lights.</w:t>
+        <w:t xml:space="preserve">: </w:t>
+      </w:r>
+    </w:p>
+    <w:p>
+      <w:pPr>
+        <w:pStyle w:val="NormalWeb"/>
+        <w:shd w:val="clear" w:color="auto" w:fill="FFFFFF"/>
+        <w:spacing w:before="0" w:beforeAutospacing="0" w:after="225" w:afterAutospacing="0"/>
+        <w:ind w:left="450"/>
+        <w:jc w:val="both"/>
+        <w:rPr>
+          <w:rFonts w:ascii="Helvetica" w:hAnsi="Helvetica"/>
+          <w:color w:val="454545"/>
+          <w:lang w:val="en-US"/>
+        </w:rPr>
+      </w:pPr>
+      <w:r>
+        <w:rPr>
+          <w:rFonts w:ascii="Helvetica" w:hAnsi="Helvetica"/>
+          <w:color w:val="454545"/>
+          <w:lang w:val="en-US"/>
+        </w:rPr>
+        <w:t>You are not able to differentiate red shades, what is trouble when you must pay attention to brake lights.</w:t>
       </w:r>
     </w:p>
     <w:p>
@@ -7416,7 +8762,25 @@
           <w:color w:val="454545"/>
           <w:lang w:val="en-US"/>
         </w:rPr>
-        <w:t>: The eyes can not display fast and sharp the context.</w:t>
+        <w:t xml:space="preserve">: The eyes </w:t>
+      </w:r>
+      <w:proofErr w:type="spellStart"/>
+      <w:r>
+        <w:rPr>
+          <w:rFonts w:ascii="Helvetica" w:hAnsi="Helvetica"/>
+          <w:color w:val="454545"/>
+          <w:lang w:val="en-US"/>
+        </w:rPr>
+        <w:t>can not</w:t>
+      </w:r>
+      <w:proofErr w:type="spellEnd"/>
+      <w:r>
+        <w:rPr>
+          <w:rFonts w:ascii="Helvetica" w:hAnsi="Helvetica"/>
+          <w:color w:val="454545"/>
+          <w:lang w:val="en-US"/>
+        </w:rPr>
+        <w:t xml:space="preserve"> display fast and sharp the context.</w:t>
       </w:r>
     </w:p>
     <w:p>
@@ -7487,12 +8851,69 @@
         </w:rPr>
         <w:t xml:space="preserve">: it is important to know that these restrictions are not present in the same way. It can happen that, if you are sitting, all is more or less sharp. But, as soon as you raise and move, your brain must process the inputs faster. </w:t>
       </w:r>
+      <w:proofErr w:type="spellStart"/>
       <w:r>
         <w:rPr>
           <w:rFonts w:ascii="Helvetica" w:hAnsi="Helvetica"/>
           <w:color w:val="454545"/>
         </w:rPr>
-        <w:t>Then the alcohol influence manifest.</w:t>
+        <w:t>Then</w:t>
+      </w:r>
+      <w:proofErr w:type="spellEnd"/>
+      <w:r>
+        <w:rPr>
+          <w:rFonts w:ascii="Helvetica" w:hAnsi="Helvetica"/>
+          <w:color w:val="454545"/>
+        </w:rPr>
+        <w:t xml:space="preserve"> </w:t>
+      </w:r>
+      <w:proofErr w:type="spellStart"/>
+      <w:r>
+        <w:rPr>
+          <w:rFonts w:ascii="Helvetica" w:hAnsi="Helvetica"/>
+          <w:color w:val="454545"/>
+        </w:rPr>
+        <w:t>the</w:t>
+      </w:r>
+      <w:proofErr w:type="spellEnd"/>
+      <w:r>
+        <w:rPr>
+          <w:rFonts w:ascii="Helvetica" w:hAnsi="Helvetica"/>
+          <w:color w:val="454545"/>
+        </w:rPr>
+        <w:t xml:space="preserve"> </w:t>
+      </w:r>
+      <w:proofErr w:type="spellStart"/>
+      <w:r>
+        <w:rPr>
+          <w:rFonts w:ascii="Helvetica" w:hAnsi="Helvetica"/>
+          <w:color w:val="454545"/>
+        </w:rPr>
+        <w:t>alcohol</w:t>
+      </w:r>
+      <w:proofErr w:type="spellEnd"/>
+      <w:r>
+        <w:rPr>
+          <w:rFonts w:ascii="Helvetica" w:hAnsi="Helvetica"/>
+          <w:color w:val="454545"/>
+        </w:rPr>
+        <w:t xml:space="preserve"> </w:t>
+      </w:r>
+      <w:proofErr w:type="spellStart"/>
+      <w:r>
+        <w:rPr>
+          <w:rFonts w:ascii="Helvetica" w:hAnsi="Helvetica"/>
+          <w:color w:val="454545"/>
+        </w:rPr>
+        <w:t>influence</w:t>
+      </w:r>
+      <w:proofErr w:type="spellEnd"/>
+      <w:r>
+        <w:rPr>
+          <w:rFonts w:ascii="Helvetica" w:hAnsi="Helvetica"/>
+          <w:color w:val="454545"/>
+        </w:rPr>
+        <w:t xml:space="preserve"> manifest.</w:t>
       </w:r>
     </w:p>
     <w:p>
@@ -7514,7 +8935,25 @@
           <w:color w:val="454545"/>
           <w:lang w:val="en-US"/>
         </w:rPr>
-        <w:t>Apart from visual restrictions, there are more like balance problems, delay in the reactions and motor functions, alll of them playing an important function in traffic.</w:t>
+        <w:t xml:space="preserve">Apart from visual restrictions, there are more like balance problems, delay in the reactions and motor functions, </w:t>
+      </w:r>
+      <w:proofErr w:type="spellStart"/>
+      <w:r>
+        <w:rPr>
+          <w:rFonts w:ascii="Helvetica" w:hAnsi="Helvetica"/>
+          <w:color w:val="454545"/>
+          <w:lang w:val="en-US"/>
+        </w:rPr>
+        <w:t>alll</w:t>
+      </w:r>
+      <w:proofErr w:type="spellEnd"/>
+      <w:r>
+        <w:rPr>
+          <w:rFonts w:ascii="Helvetica" w:hAnsi="Helvetica"/>
+          <w:color w:val="454545"/>
+          <w:lang w:val="en-US"/>
+        </w:rPr>
+        <w:t xml:space="preserve"> of them playing an important function in traffic.</w:t>
       </w:r>
     </w:p>
     <w:p>
@@ -7827,20 +9266,19 @@
     </w:p>
     <w:sdt>
       <w:sdtPr>
+        <w:rPr>
+          <w:rFonts w:asciiTheme="minorHAnsi" w:eastAsiaTheme="minorHAnsi" w:hAnsiTheme="minorHAnsi" w:cstheme="minorBidi"/>
+          <w:color w:val="auto"/>
+          <w:sz w:val="22"/>
+          <w:szCs w:val="22"/>
+        </w:rPr>
         <w:id w:val="-68040340"/>
         <w:docPartObj>
           <w:docPartGallery w:val="Bibliographies"/>
           <w:docPartUnique/>
         </w:docPartObj>
       </w:sdtPr>
-      <w:sdtEndPr>
-        <w:rPr>
-          <w:rFonts w:asciiTheme="minorHAnsi" w:eastAsiaTheme="minorHAnsi" w:hAnsiTheme="minorHAnsi" w:cstheme="minorBidi"/>
-          <w:color w:val="auto"/>
-          <w:sz w:val="22"/>
-          <w:szCs w:val="22"/>
-        </w:rPr>
-      </w:sdtEndPr>
+      <w:sdtEndPr/>
       <w:sdtContent>
         <w:p>
           <w:pPr>
@@ -7855,6 +9293,7 @@
             <w:id w:val="-573587230"/>
             <w:bibliography/>
           </w:sdtPr>
+          <w:sdtEndPr/>
           <w:sdtContent>
             <w:p>
               <w:pPr>
@@ -8156,9 +9595,138 @@
       </w:r>
       <w:sdt>
         <w:sdtPr>
+          <w:rPr>
+            <w:lang w:val="en-US"/>
+          </w:rPr>
+          <w:id w:val="-428657769"/>
+          <w:citation/>
+        </w:sdtPr>
+        <w:sdtContent>
+          <w:r>
+            <w:rPr>
+              <w:lang w:val="en-US"/>
+            </w:rPr>
+            <w:fldChar w:fldCharType="begin"/>
+          </w:r>
+          <w:r>
+            <w:rPr>
+              <w:lang w:val="en-US"/>
+            </w:rPr>
+            <w:instrText xml:space="preserve">CITATION Uni \l 1033 </w:instrText>
+          </w:r>
+          <w:r>
+            <w:rPr>
+              <w:lang w:val="en-US"/>
+            </w:rPr>
+            <w:fldChar w:fldCharType="separate"/>
+          </w:r>
+          <w:r>
+            <w:rPr>
+              <w:noProof/>
+              <w:lang w:val="en-US"/>
+            </w:rPr>
+            <w:t>(Unity Technologies, 2016)</w:t>
+          </w:r>
+          <w:r>
+            <w:rPr>
+              <w:lang w:val="en-US"/>
+            </w:rPr>
+            <w:fldChar w:fldCharType="end"/>
+          </w:r>
+        </w:sdtContent>
+      </w:sdt>
+    </w:p>
+  </w:footnote>
+  <w:footnote w:id="4">
+    <w:p>
+      <w:pPr>
+        <w:pStyle w:val="FootnoteText"/>
+        <w:rPr>
+          <w:lang w:val="en-US"/>
+        </w:rPr>
+      </w:pPr>
+      <w:r>
+        <w:rPr>
+          <w:rStyle w:val="FootnoteReference"/>
+        </w:rPr>
+        <w:footnoteRef/>
+      </w:r>
+      <w:r>
+        <w:rPr>
+          <w:lang w:val="en-US"/>
+        </w:rPr>
+        <w:t xml:space="preserve"> </w:t>
+      </w:r>
+      <w:sdt>
+        <w:sdtPr>
+          <w:rPr>
+            <w:lang w:val="en-US"/>
+          </w:rPr>
+          <w:id w:val="986671880"/>
+          <w:citation/>
+        </w:sdtPr>
+        <w:sdtContent>
+          <w:r>
+            <w:rPr>
+              <w:lang w:val="en-US"/>
+            </w:rPr>
+            <w:fldChar w:fldCharType="begin"/>
+          </w:r>
+          <w:r>
+            <w:rPr>
+              <w:lang w:val="en-US"/>
+            </w:rPr>
+            <w:instrText xml:space="preserve">CITATION Uni1 \l 1033 </w:instrText>
+          </w:r>
+          <w:r>
+            <w:rPr>
+              <w:lang w:val="en-US"/>
+            </w:rPr>
+            <w:fldChar w:fldCharType="separate"/>
+          </w:r>
+          <w:r>
+            <w:rPr>
+              <w:noProof/>
+              <w:lang w:val="en-US"/>
+            </w:rPr>
+            <w:t>(Unity Technologies, 2016)</w:t>
+          </w:r>
+          <w:r>
+            <w:rPr>
+              <w:lang w:val="en-US"/>
+            </w:rPr>
+            <w:fldChar w:fldCharType="end"/>
+          </w:r>
+        </w:sdtContent>
+      </w:sdt>
+    </w:p>
+  </w:footnote>
+  <w:footnote w:id="5">
+    <w:p>
+      <w:pPr>
+        <w:pStyle w:val="FootnoteText"/>
+        <w:rPr>
+          <w:lang w:val="en-US"/>
+        </w:rPr>
+      </w:pPr>
+      <w:r>
+        <w:rPr>
+          <w:rStyle w:val="FootnoteReference"/>
+        </w:rPr>
+        <w:footnoteRef/>
+      </w:r>
+      <w:r>
+        <w:rPr>
+          <w:lang w:val="en-US"/>
+        </w:rPr>
+        <w:t xml:space="preserve"> </w:t>
+      </w:r>
+      <w:sdt>
+        <w:sdtPr>
           <w:id w:val="-55711853"/>
           <w:citation/>
         </w:sdtPr>
+        <w:sdtEndPr/>
         <w:sdtContent>
           <w:r>
             <w:fldChar w:fldCharType="begin"/>
@@ -12698,6 +14266,34 @@
     <b:URL>http://www.fachstelle-asn.ch/images/asn-logo-de.png</b:URL>
     <b:RefOrder>5</b:RefOrder>
   </b:Source>
+  <b:Source>
+    <b:Tag>Uni</b:Tag>
+    <b:SourceType>InternetSite</b:SourceType>
+    <b:Guid>{4FCAB6BF-6502-43BF-B4D3-25EF9BAD3F43}</b:Guid>
+    <b:Author>
+      <b:Author>
+        <b:Corporate>Unity Technologies</b:Corporate>
+      </b:Author>
+    </b:Author>
+    <b:InternetSiteTitle>Unity3D: Unity vision mobile graph</b:InternetSiteTitle>
+    <b:URL>https://unity3d.com/profiles/unity3d/themes/unity/images/company/pr/unity-vision-mobile-graph.jpg</b:URL>
+    <b:Year>2016</b:Year>
+    <b:RefOrder>6</b:RefOrder>
+  </b:Source>
+  <b:Source>
+    <b:Tag>Uni1</b:Tag>
+    <b:SourceType>InternetSite</b:SourceType>
+    <b:Guid>{993F1EF6-FE2C-4513-A2A7-164CD5A25AF4}</b:Guid>
+    <b:Author>
+      <b:Author>
+        <b:Corporate>Unity Technologies</b:Corporate>
+      </b:Author>
+    </b:Author>
+    <b:InternetSiteTitle>Unity: Made with Unity</b:InternetSiteTitle>
+    <b:URL>https://madewith.unity.com/</b:URL>
+    <b:Year>2016</b:Year>
+    <b:RefOrder>7</b:RefOrder>
+  </b:Source>
 </b:Sources>
 </file>
 
@@ -12710,7 +14306,7 @@
 </file>
 
 <file path=customXml/itemProps2.xml><?xml version="1.0" encoding="utf-8"?>
-<ds:datastoreItem xmlns:ds="http://schemas.openxmlformats.org/officeDocument/2006/customXml" ds:itemID="{88305225-1893-4436-8719-1EF4CFCADF8C}">
+<ds:datastoreItem xmlns:ds="http://schemas.openxmlformats.org/officeDocument/2006/customXml" ds:itemID="{7CE971DB-F7FD-447B-A9B0-EF186CE907DA}">
   <ds:schemaRefs>
     <ds:schemaRef ds:uri="http://schemas.openxmlformats.org/officeDocument/2006/bibliography"/>
   </ds:schemaRefs>

</xml_diff>